<commit_message>
Initial commit - Claim Report Generator
</commit_message>
<xml_diff>
--- a/templates/NIC.docx
+++ b/templates/NIC.docx
@@ -4,220 +4,57 @@
   <w:body>
     <w:p>
       <w:pPr>
-        <w:pStyle w:val="Heading1"/>
+        <w:pStyle w:val="Title"/>
       </w:pPr>
       <w:r>
-        <w:t>NIC Claim Template</w:t>
+        <w:t>Claim Report Template</w:t>
       </w:r>
     </w:p>
-    <w:tbl>
-      <w:tblPr>
-        <w:tblW w:type="auto" w:w="0"/>
-        <w:tblLook w:firstColumn="1" w:firstRow="1" w:lastColumn="0" w:lastRow="0" w:noHBand="0" w:noVBand="1" w:val="04A0"/>
-      </w:tblPr>
-      <w:tblGrid>
-        <w:gridCol w:w="4320"/>
-        <w:gridCol w:w="4320"/>
-      </w:tblGrid>
-      <w:tr>
-        <w:tc>
-          <w:tcPr>
-            <w:tcW w:type="dxa" w:w="4320"/>
-          </w:tcPr>
-          <w:p>
-            <w:r>
-              <w:t>Claim No</w:t>
-            </w:r>
-          </w:p>
-        </w:tc>
-        <w:tc>
-          <w:tcPr>
-            <w:tcW w:type="dxa" w:w="4320"/>
-          </w:tcPr>
-          <w:p>
-            <w:r>
-              <w:t>{{claim_no}}</w:t>
-            </w:r>
-          </w:p>
-        </w:tc>
-      </w:tr>
-      <w:tr>
-        <w:tc>
-          <w:tcPr>
-            <w:tcW w:type="dxa" w:w="4320"/>
-          </w:tcPr>
-          <w:p>
-            <w:r>
-              <w:t>Patient Name</w:t>
-            </w:r>
-          </w:p>
-        </w:tc>
-        <w:tc>
-          <w:tcPr>
-            <w:tcW w:type="dxa" w:w="4320"/>
-          </w:tcPr>
-          <w:p>
-            <w:r>
-              <w:t>{{patient_name}}</w:t>
-            </w:r>
-          </w:p>
-        </w:tc>
-      </w:tr>
-      <w:tr>
-        <w:tc>
-          <w:tcPr>
-            <w:tcW w:type="dxa" w:w="4320"/>
-          </w:tcPr>
-          <w:p>
-            <w:r>
-              <w:t>Policy No</w:t>
-            </w:r>
-          </w:p>
-        </w:tc>
-        <w:tc>
-          <w:tcPr>
-            <w:tcW w:type="dxa" w:w="4320"/>
-          </w:tcPr>
-          <w:p>
-            <w:r>
-              <w:t>{{Policyno}}</w:t>
-            </w:r>
-          </w:p>
-        </w:tc>
-      </w:tr>
-      <w:tr>
-        <w:tc>
-          <w:tcPr>
-            <w:tcW w:type="dxa" w:w="4320"/>
-          </w:tcPr>
-          <w:p>
-            <w:r>
-              <w:t>Date of Admission</w:t>
-            </w:r>
-          </w:p>
-        </w:tc>
-        <w:tc>
-          <w:tcPr>
-            <w:tcW w:type="dxa" w:w="4320"/>
-          </w:tcPr>
-          <w:p>
-            <w:r>
-              <w:t>{{doa}}</w:t>
-            </w:r>
-          </w:p>
-        </w:tc>
-      </w:tr>
-      <w:tr>
-        <w:tc>
-          <w:tcPr>
-            <w:tcW w:type="dxa" w:w="4320"/>
-          </w:tcPr>
-          <w:p>
-            <w:r>
-              <w:t>Date of Discharge</w:t>
-            </w:r>
-          </w:p>
-        </w:tc>
-        <w:tc>
-          <w:tcPr>
-            <w:tcW w:type="dxa" w:w="4320"/>
-          </w:tcPr>
-          <w:p>
-            <w:r>
-              <w:t>{{dod}}</w:t>
-            </w:r>
-          </w:p>
-        </w:tc>
-      </w:tr>
-      <w:tr>
-        <w:tc>
-          <w:tcPr>
-            <w:tcW w:type="dxa" w:w="4320"/>
-          </w:tcPr>
-          <w:p>
-            <w:r>
-              <w:t>Insured Name</w:t>
-            </w:r>
-          </w:p>
-        </w:tc>
-        <w:tc>
-          <w:tcPr>
-            <w:tcW w:type="dxa" w:w="4320"/>
-          </w:tcPr>
-          <w:p>
-            <w:r>
-              <w:t>{{insured_name}}</w:t>
-            </w:r>
-          </w:p>
-        </w:tc>
-      </w:tr>
-      <w:tr>
-        <w:tc>
-          <w:tcPr>
-            <w:tcW w:type="dxa" w:w="4320"/>
-          </w:tcPr>
-          <w:p>
-            <w:r>
-              <w:t>Hospital Name</w:t>
-            </w:r>
-          </w:p>
-        </w:tc>
-        <w:tc>
-          <w:tcPr>
-            <w:tcW w:type="dxa" w:w="4320"/>
-          </w:tcPr>
-          <w:p>
-            <w:r>
-              <w:t>{{hospital_name}}</w:t>
-            </w:r>
-          </w:p>
-        </w:tc>
-      </w:tr>
-      <w:tr>
-        <w:tc>
-          <w:tcPr>
-            <w:tcW w:type="dxa" w:w="4320"/>
-          </w:tcPr>
-          <w:p>
-            <w:r>
-              <w:t>City</w:t>
-            </w:r>
-          </w:p>
-        </w:tc>
-        <w:tc>
-          <w:tcPr>
-            <w:tcW w:type="dxa" w:w="4320"/>
-          </w:tcPr>
-          <w:p>
-            <w:r>
-              <w:t>{{city}}</w:t>
-            </w:r>
-          </w:p>
-        </w:tc>
-      </w:tr>
-      <w:tr>
-        <w:tc>
-          <w:tcPr>
-            <w:tcW w:type="dxa" w:w="4320"/>
-          </w:tcPr>
-          <w:p>
-            <w:r>
-              <w:t>State</w:t>
-            </w:r>
-          </w:p>
-        </w:tc>
-        <w:tc>
-          <w:tcPr>
-            <w:tcW w:type="dxa" w:w="4320"/>
-          </w:tcPr>
-          <w:p>
-            <w:r>
-              <w:t>{{state}}</w:t>
-            </w:r>
-          </w:p>
-        </w:tc>
-      </w:tr>
-    </w:tbl>
+    <w:p>
+      <w:r>
+        <w:t>Claim Number: {{claim_no}}</w:t>
+      </w:r>
+    </w:p>
+    <w:p>
+      <w:r>
+        <w:t>Patient Name: {{patient_name}}</w:t>
+      </w:r>
+    </w:p>
+    <w:p>
+      <w:r>
+        <w:t>Policy Number: {{Policyno}}</w:t>
+      </w:r>
+    </w:p>
+    <w:p>
+      <w:r>
+        <w:t>Date of Admission: {{doa}}</w:t>
+      </w:r>
+    </w:p>
+    <w:p>
+      <w:r>
+        <w:t>Date of Discharge: {{dod}}</w:t>
+      </w:r>
+    </w:p>
+    <w:p>
+      <w:r>
+        <w:t>Insured Name: {{insured_name}}</w:t>
+      </w:r>
+    </w:p>
+    <w:p>
+      <w:r>
+        <w:t>Hospital Name: {{hospital_name}}</w:t>
+      </w:r>
+    </w:p>
+    <w:p>
+      <w:r>
+        <w:t>City: {{city}}</w:t>
+      </w:r>
+    </w:p>
+    <w:p>
+      <w:r>
+        <w:t>State: {{state}}</w:t>
+      </w:r>
+    </w:p>
     <w:sectPr>
       <w:pgSz w:w="12240" w:h="15840"/>
       <w:pgMar w:top="1440" w:right="1800" w:bottom="1440" w:left="1800" w:header="720" w:footer="720" w:gutter="0"/>

</xml_diff>